<commit_message>
try to figure out get and post
</commit_message>
<xml_diff>
--- a/Laravel Note.docx
+++ b/Laravel Note.docx
@@ -15,17 +15,8 @@
           <w:rFonts w:ascii="Times New Roman" w:hAnsi="Times New Roman" w:cs="Times New Roman"/>
           <w:b/>
         </w:rPr>
-        <w:t xml:space="preserve">Notes of </w:t>
-      </w:r>
-      <w:proofErr w:type="spellStart"/>
-      <w:r>
-        <w:rPr>
-          <w:rFonts w:ascii="Times New Roman" w:hAnsi="Times New Roman" w:cs="Times New Roman"/>
-          <w:b/>
-        </w:rPr>
-        <w:t>Laravel</w:t>
-      </w:r>
-      <w:proofErr w:type="spellEnd"/>
+        <w:t>Notes of Laravel</w:t>
+      </w:r>
     </w:p>
     <w:p>
       <w:pPr>
@@ -44,23 +35,7 @@
           <w:rFonts w:ascii="Times New Roman" w:hAnsi="Times New Roman" w:cs="Times New Roman"/>
           <w:b/>
         </w:rPr>
-        <w:t xml:space="preserve">Install </w:t>
-      </w:r>
-      <w:proofErr w:type="spellStart"/>
-      <w:r>
-        <w:rPr>
-          <w:rFonts w:ascii="Times New Roman" w:hAnsi="Times New Roman" w:cs="Times New Roman"/>
-          <w:b/>
-        </w:rPr>
-        <w:t>Laravel</w:t>
-      </w:r>
-      <w:proofErr w:type="spellEnd"/>
-      <w:r>
-        <w:rPr>
-          <w:rFonts w:ascii="Times New Roman" w:hAnsi="Times New Roman" w:cs="Times New Roman"/>
-          <w:b/>
-        </w:rPr>
-        <w:t xml:space="preserve"> Project</w:t>
+        <w:t>Install Laravel Project</w:t>
       </w:r>
     </w:p>
     <w:p>
@@ -96,24 +71,15 @@
         <w:rPr>
           <w:rFonts w:ascii="Times New Roman" w:hAnsi="Times New Roman" w:cs="Times New Roman"/>
         </w:rPr>
-        <w:t xml:space="preserve">Install </w:t>
-      </w:r>
-      <w:proofErr w:type="spellStart"/>
-      <w:r>
-        <w:rPr>
-          <w:rFonts w:ascii="Times New Roman" w:hAnsi="Times New Roman" w:cs="Times New Roman"/>
-        </w:rPr>
-        <w:t>Larvael</w:t>
-      </w:r>
-      <w:proofErr w:type="spellEnd"/>
-    </w:p>
-    <w:p>
-      <w:pPr>
-        <w:rPr>
-          <w:rFonts w:ascii="Times New Roman" w:hAnsi="Times New Roman" w:cs="Times New Roman"/>
-        </w:rPr>
-      </w:pPr>
-      <w:proofErr w:type="gramStart"/>
+        <w:t>Install Larvael</w:t>
+      </w:r>
+    </w:p>
+    <w:p>
+      <w:pPr>
+        <w:rPr>
+          <w:rFonts w:ascii="Times New Roman" w:hAnsi="Times New Roman" w:cs="Times New Roman"/>
+        </w:rPr>
+      </w:pPr>
       <w:r>
         <w:rPr>
           <w:rStyle w:val="pln"/>
@@ -124,7 +90,6 @@
         </w:rPr>
         <w:t>compose</w:t>
       </w:r>
-      <w:proofErr w:type="gramEnd"/>
       <w:r>
         <w:rPr>
           <w:rStyle w:val="pln"/>
@@ -195,40 +160,16 @@
         </w:rPr>
         <w:t>-</w:t>
       </w:r>
-      <w:proofErr w:type="spellStart"/>
-      <w:r>
-        <w:rPr>
-          <w:rStyle w:val="pln"/>
-          <w:rFonts w:ascii="Times New Roman" w:hAnsi="Times New Roman" w:cs="Times New Roman"/>
-          <w:color w:val="303336"/>
-          <w:bdr w:val="none" w:sz="0" w:space="0" w:color="auto" w:frame="1"/>
-          <w:shd w:val="clear" w:color="auto" w:fill="EFF0F1"/>
-        </w:rPr>
-        <w:t>dist</w:t>
-      </w:r>
-      <w:proofErr w:type="spellEnd"/>
-      <w:r>
-        <w:rPr>
-          <w:rStyle w:val="pln"/>
-          <w:rFonts w:ascii="Times New Roman" w:hAnsi="Times New Roman" w:cs="Times New Roman"/>
-          <w:color w:val="303336"/>
-          <w:bdr w:val="none" w:sz="0" w:space="0" w:color="auto" w:frame="1"/>
-          <w:shd w:val="clear" w:color="auto" w:fill="EFF0F1"/>
-        </w:rPr>
-        <w:t xml:space="preserve"> </w:t>
-      </w:r>
-      <w:proofErr w:type="spellStart"/>
-      <w:r>
-        <w:rPr>
-          <w:rStyle w:val="pln"/>
-          <w:rFonts w:ascii="Times New Roman" w:hAnsi="Times New Roman" w:cs="Times New Roman"/>
-          <w:color w:val="303336"/>
-          <w:bdr w:val="none" w:sz="0" w:space="0" w:color="auto" w:frame="1"/>
-          <w:shd w:val="clear" w:color="auto" w:fill="EFF0F1"/>
-        </w:rPr>
-        <w:t>laravel</w:t>
-      </w:r>
-      <w:proofErr w:type="spellEnd"/>
+      <w:r>
+        <w:rPr>
+          <w:rStyle w:val="pln"/>
+          <w:rFonts w:ascii="Times New Roman" w:hAnsi="Times New Roman" w:cs="Times New Roman"/>
+          <w:color w:val="303336"/>
+          <w:bdr w:val="none" w:sz="0" w:space="0" w:color="auto" w:frame="1"/>
+          <w:shd w:val="clear" w:color="auto" w:fill="EFF0F1"/>
+        </w:rPr>
+        <w:t>dist laravel</w:t>
+      </w:r>
       <w:r>
         <w:rPr>
           <w:rStyle w:val="pun"/>
@@ -239,37 +180,15 @@
         </w:rPr>
         <w:t>/</w:t>
       </w:r>
-      <w:proofErr w:type="spellStart"/>
-      <w:r>
-        <w:rPr>
-          <w:rStyle w:val="pln"/>
-          <w:rFonts w:ascii="Times New Roman" w:hAnsi="Times New Roman" w:cs="Times New Roman"/>
-          <w:color w:val="303336"/>
-          <w:bdr w:val="none" w:sz="0" w:space="0" w:color="auto" w:frame="1"/>
-          <w:shd w:val="clear" w:color="auto" w:fill="EFF0F1"/>
-        </w:rPr>
-        <w:t>laravel</w:t>
-      </w:r>
-      <w:proofErr w:type="spellEnd"/>
-      <w:r>
-        <w:rPr>
-          <w:rStyle w:val="pln"/>
-          <w:rFonts w:ascii="Times New Roman" w:hAnsi="Times New Roman" w:cs="Times New Roman"/>
-          <w:color w:val="303336"/>
-          <w:bdr w:val="none" w:sz="0" w:space="0" w:color="auto" w:frame="1"/>
-          <w:shd w:val="clear" w:color="auto" w:fill="EFF0F1"/>
-        </w:rPr>
-        <w:t xml:space="preserve"> </w:t>
-      </w:r>
-      <w:r>
-        <w:rPr>
-          <w:rStyle w:val="pln"/>
-          <w:rFonts w:ascii="Times New Roman" w:hAnsi="Times New Roman" w:cs="Times New Roman"/>
-          <w:color w:val="303336"/>
-          <w:bdr w:val="none" w:sz="0" w:space="0" w:color="auto" w:frame="1"/>
-          <w:shd w:val="clear" w:color="auto" w:fill="EFF0F1"/>
-        </w:rPr>
-        <w:t xml:space="preserve"> </w:t>
+      <w:r>
+        <w:rPr>
+          <w:rStyle w:val="pln"/>
+          <w:rFonts w:ascii="Times New Roman" w:hAnsi="Times New Roman" w:cs="Times New Roman"/>
+          <w:color w:val="303336"/>
+          <w:bdr w:val="none" w:sz="0" w:space="0" w:color="auto" w:frame="1"/>
+          <w:shd w:val="clear" w:color="auto" w:fill="EFF0F1"/>
+        </w:rPr>
+        <w:t xml:space="preserve">laravel  </w:t>
       </w:r>
       <w:r>
         <w:rPr>
@@ -281,28 +200,16 @@
         </w:rPr>
         <w:t>[</w:t>
       </w:r>
-      <w:proofErr w:type="spellStart"/>
-      <w:r>
-        <w:rPr>
-          <w:rStyle w:val="pln"/>
-          <w:rFonts w:ascii="Times New Roman" w:hAnsi="Times New Roman" w:cs="Times New Roman"/>
-          <w:color w:val="303336"/>
-          <w:bdr w:val="none" w:sz="0" w:space="0" w:color="auto" w:frame="1"/>
-          <w:shd w:val="clear" w:color="auto" w:fill="EFF0F1"/>
-        </w:rPr>
-        <w:t>proj</w:t>
-      </w:r>
-      <w:r>
-        <w:rPr>
-          <w:rStyle w:val="pln"/>
-          <w:rFonts w:ascii="Times New Roman" w:hAnsi="Times New Roman" w:cs="Times New Roman"/>
-          <w:color w:val="303336"/>
-          <w:bdr w:val="none" w:sz="0" w:space="0" w:color="auto" w:frame="1"/>
-          <w:shd w:val="clear" w:color="auto" w:fill="EFF0F1"/>
-        </w:rPr>
-        <w:t>ect_name</w:t>
-      </w:r>
-      <w:proofErr w:type="spellEnd"/>
+      <w:r>
+        <w:rPr>
+          <w:rStyle w:val="pln"/>
+          <w:rFonts w:ascii="Times New Roman" w:hAnsi="Times New Roman" w:cs="Times New Roman"/>
+          <w:color w:val="303336"/>
+          <w:bdr w:val="none" w:sz="0" w:space="0" w:color="auto" w:frame="1"/>
+          <w:shd w:val="clear" w:color="auto" w:fill="EFF0F1"/>
+        </w:rPr>
+        <w:t>project_name</w:t>
+      </w:r>
       <w:r>
         <w:rPr>
           <w:rStyle w:val="pun"/>
@@ -341,44 +248,338 @@
           <w:shd w:val="clear" w:color="auto" w:fill="EFF0F1"/>
         </w:rPr>
       </w:pPr>
-      <w:proofErr w:type="spellStart"/>
-      <w:proofErr w:type="gramStart"/>
-      <w:r>
-        <w:rPr>
-          <w:rStyle w:val="pln"/>
-          <w:color w:val="303336"/>
-          <w:bdr w:val="none" w:sz="0" w:space="0" w:color="auto" w:frame="1"/>
-          <w:shd w:val="clear" w:color="auto" w:fill="EFF0F1"/>
-        </w:rPr>
-        <w:t>php</w:t>
-      </w:r>
-      <w:proofErr w:type="spellEnd"/>
-      <w:proofErr w:type="gramEnd"/>
-      <w:r>
-        <w:rPr>
-          <w:rStyle w:val="pln"/>
-          <w:color w:val="303336"/>
-          <w:bdr w:val="none" w:sz="0" w:space="0" w:color="auto" w:frame="1"/>
-          <w:shd w:val="clear" w:color="auto" w:fill="EFF0F1"/>
-        </w:rPr>
-        <w:t xml:space="preserve"> artisan serve</w:t>
-      </w:r>
-    </w:p>
-    <w:p>
-      <w:pPr>
-        <w:rPr>
-          <w:rFonts w:ascii="Times New Roman" w:hAnsi="Times New Roman" w:cs="Times New Roman"/>
-        </w:rPr>
-      </w:pPr>
-    </w:p>
-    <w:p>
-      <w:pPr>
-        <w:rPr>
-          <w:rFonts w:ascii="Times New Roman" w:hAnsi="Times New Roman" w:cs="Times New Roman"/>
+      <w:r>
+        <w:rPr>
+          <w:rStyle w:val="pln"/>
+          <w:color w:val="303336"/>
+          <w:bdr w:val="none" w:sz="0" w:space="0" w:color="auto" w:frame="1"/>
+          <w:shd w:val="clear" w:color="auto" w:fill="EFF0F1"/>
+        </w:rPr>
+        <w:t>php artisan serve</w:t>
+      </w:r>
+    </w:p>
+    <w:p>
+      <w:pPr>
+        <w:rPr>
+          <w:rFonts w:ascii="Times New Roman" w:hAnsi="Times New Roman" w:cs="Times New Roman"/>
+        </w:rPr>
+      </w:pPr>
+    </w:p>
+    <w:p>
+      <w:pPr>
+        <w:pStyle w:val="ListParagraph"/>
+        <w:numPr>
+          <w:ilvl w:val="0"/>
+          <w:numId w:val="1"/>
+        </w:numPr>
+        <w:rPr>
+          <w:rFonts w:ascii="Times New Roman" w:hAnsi="Times New Roman" w:cs="Times New Roman"/>
+        </w:rPr>
+      </w:pPr>
+      <w:r>
+        <w:rPr>
+          <w:rFonts w:ascii="Times New Roman" w:hAnsi="Times New Roman" w:cs="Times New Roman"/>
+        </w:rPr>
+        <w:t>Problem:</w:t>
+      </w:r>
+    </w:p>
+    <w:p>
+      <w:pPr>
+        <w:rPr>
+          <w:rFonts w:ascii="Times New Roman" w:hAnsi="Times New Roman" w:cs="Times New Roman"/>
+        </w:rPr>
+      </w:pPr>
+      <w:r>
+        <w:rPr>
+          <w:noProof/>
+        </w:rPr>
+        <w:drawing>
+          <wp:inline distT="0" distB="0" distL="0" distR="0" wp14:anchorId="7BD545F5" wp14:editId="56C6FD85">
+            <wp:extent cx="5943600" cy="1038860"/>
+            <wp:effectExtent l="0" t="0" r="0" b="8890"/>
+            <wp:docPr id="1" name="Picture 1"/>
+            <wp:cNvGraphicFramePr>
+              <a:graphicFrameLocks xmlns:a="http://schemas.openxmlformats.org/drawingml/2006/main" noChangeAspect="1"/>
+            </wp:cNvGraphicFramePr>
+            <a:graphic xmlns:a="http://schemas.openxmlformats.org/drawingml/2006/main">
+              <a:graphicData uri="http://schemas.openxmlformats.org/drawingml/2006/picture">
+                <pic:pic xmlns:pic="http://schemas.openxmlformats.org/drawingml/2006/picture">
+                  <pic:nvPicPr>
+                    <pic:cNvPr id="0" name=""/>
+                    <pic:cNvPicPr/>
+                  </pic:nvPicPr>
+                  <pic:blipFill>
+                    <a:blip r:embed="rId6"/>
+                    <a:stretch>
+                      <a:fillRect/>
+                    </a:stretch>
+                  </pic:blipFill>
+                  <pic:spPr>
+                    <a:xfrm>
+                      <a:off x="0" y="0"/>
+                      <a:ext cx="5943600" cy="1038860"/>
+                    </a:xfrm>
+                    <a:prstGeom prst="rect">
+                      <a:avLst/>
+                    </a:prstGeom>
+                  </pic:spPr>
+                </pic:pic>
+              </a:graphicData>
+            </a:graphic>
+          </wp:inline>
+        </w:drawing>
+      </w:r>
+    </w:p>
+    <w:p>
+      <w:pPr>
+        <w:rPr>
+          <w:rFonts w:ascii="Times New Roman" w:hAnsi="Times New Roman" w:cs="Times New Roman"/>
+        </w:rPr>
+      </w:pPr>
+      <w:r>
+        <w:rPr>
+          <w:rFonts w:ascii="Times New Roman" w:hAnsi="Times New Roman" w:cs="Times New Roman"/>
+        </w:rPr>
+        <w:t>Cause: server.php file is deleted by AntiVirus software.</w:t>
+      </w:r>
+    </w:p>
+    <w:p>
+      <w:pPr>
+        <w:rPr>
+          <w:rFonts w:ascii="Times New Roman" w:hAnsi="Times New Roman" w:cs="Times New Roman"/>
+        </w:rPr>
+      </w:pPr>
+      <w:r>
+        <w:rPr>
+          <w:rFonts w:ascii="Times New Roman" w:hAnsi="Times New Roman" w:cs="Times New Roman"/>
+        </w:rPr>
+        <w:t>Solution: Close anti-virus software and copy and past a server.php file.</w:t>
+      </w:r>
+    </w:p>
+    <w:p>
+      <w:pPr>
+        <w:rPr>
+          <w:rFonts w:ascii="Times New Roman" w:hAnsi="Times New Roman" w:cs="Times New Roman"/>
+        </w:rPr>
+      </w:pPr>
+    </w:p>
+    <w:p>
+      <w:pPr>
+        <w:pStyle w:val="ListParagraph"/>
+        <w:numPr>
+          <w:ilvl w:val="0"/>
+          <w:numId w:val="1"/>
+        </w:numPr>
+        <w:rPr>
+          <w:rFonts w:ascii="Times New Roman" w:hAnsi="Times New Roman" w:cs="Times New Roman"/>
+        </w:rPr>
+      </w:pPr>
+      <w:r>
+        <w:rPr>
+          <w:rFonts w:ascii="Times New Roman" w:hAnsi="Times New Roman" w:cs="Times New Roman"/>
+        </w:rPr>
+        <w:t>Install Bootstrap</w:t>
+      </w:r>
+    </w:p>
+    <w:p>
+      <w:pPr>
+        <w:rPr>
+          <w:rStyle w:val="pln"/>
+          <w:color w:val="303336"/>
+          <w:bdr w:val="none" w:sz="0" w:space="0" w:color="auto" w:frame="1"/>
+          <w:shd w:val="clear" w:color="auto" w:fill="EFF0F1"/>
+        </w:rPr>
+      </w:pPr>
+      <w:r>
+        <w:rPr>
+          <w:rStyle w:val="pln"/>
+          <w:color w:val="303336"/>
+          <w:bdr w:val="none" w:sz="0" w:space="0" w:color="auto" w:frame="1"/>
+          <w:shd w:val="clear" w:color="auto" w:fill="EFF0F1"/>
+        </w:rPr>
+        <w:t>npm install</w:t>
+      </w:r>
+    </w:p>
+    <w:p>
+      <w:pPr>
+        <w:rPr>
+          <w:rFonts w:ascii="Times New Roman" w:hAnsi="Times New Roman" w:cs="Times New Roman"/>
+        </w:rPr>
+      </w:pPr>
+      <w:r>
+        <w:rPr>
+          <w:rFonts w:ascii="Times New Roman" w:hAnsi="Times New Roman" w:cs="Times New Roman"/>
+        </w:rPr>
+        <w:t>in you &lt;head&gt;, add script and style</w:t>
+      </w:r>
+    </w:p>
+    <w:p>
+      <w:pPr>
+        <w:rPr>
+          <w:rStyle w:val="pln"/>
+          <w:color w:val="303336"/>
+          <w:bdr w:val="none" w:sz="0" w:space="0" w:color="auto" w:frame="1"/>
+          <w:shd w:val="clear" w:color="auto" w:fill="EFF0F1"/>
         </w:rPr>
       </w:pPr>
       <w:bookmarkStart w:id="0" w:name="_GoBack"/>
       <w:bookmarkEnd w:id="0"/>
+      <w:r>
+        <w:rPr>
+          <w:rStyle w:val="pln"/>
+          <w:color w:val="303336"/>
+          <w:bdr w:val="none" w:sz="0" w:space="0" w:color="auto" w:frame="1"/>
+          <w:shd w:val="clear" w:color="auto" w:fill="EFF0F1"/>
+        </w:rPr>
+        <w:t>&lt;script src="{{ asset('js/app.js') }}" defer&gt;&lt;/script&gt;</w:t>
+      </w:r>
+    </w:p>
+    <w:p>
+      <w:pPr>
+        <w:rPr>
+          <w:rStyle w:val="pln"/>
+          <w:color w:val="303336"/>
+          <w:bdr w:val="none" w:sz="0" w:space="0" w:color="auto" w:frame="1"/>
+          <w:shd w:val="clear" w:color="auto" w:fill="EFF0F1"/>
+        </w:rPr>
+      </w:pPr>
+      <w:r>
+        <w:rPr>
+          <w:rStyle w:val="pln"/>
+          <w:color w:val="303336"/>
+          <w:bdr w:val="none" w:sz="0" w:space="0" w:color="auto" w:frame="1"/>
+          <w:shd w:val="clear" w:color="auto" w:fill="EFF0F1"/>
+        </w:rPr>
+        <w:t>&lt;link href="{{ asset('css/app.css') }}" rel="stylesheet"&gt;</w:t>
+      </w:r>
+    </w:p>
+    <w:p>
+      <w:pPr>
+        <w:rPr>
+          <w:rFonts w:ascii="Times New Roman" w:hAnsi="Times New Roman" w:cs="Times New Roman"/>
+        </w:rPr>
+      </w:pPr>
+    </w:p>
+    <w:p>
+      <w:pPr>
+        <w:pStyle w:val="ListParagraph"/>
+        <w:numPr>
+          <w:ilvl w:val="0"/>
+          <w:numId w:val="1"/>
+        </w:numPr>
+        <w:rPr>
+          <w:rFonts w:ascii="Times New Roman" w:hAnsi="Times New Roman" w:cs="Times New Roman"/>
+        </w:rPr>
+      </w:pPr>
+      <w:r>
+        <w:rPr>
+          <w:rFonts w:ascii="Times New Roman" w:hAnsi="Times New Roman" w:cs="Times New Roman"/>
+        </w:rPr>
+        <w:t>Asset()</w:t>
+      </w:r>
+    </w:p>
+    <w:p>
+      <w:pPr>
+        <w:rPr>
+          <w:rFonts w:ascii="Times New Roman" w:hAnsi="Times New Roman" w:cs="Times New Roman"/>
+        </w:rPr>
+      </w:pPr>
+      <w:r>
+        <w:rPr>
+          <w:rFonts w:ascii="Times New Roman" w:hAnsi="Times New Roman" w:cs="Times New Roman"/>
+        </w:rPr>
+        <w:t>This method is used to include CSS/JavaScript/Images files, you can use in this cases:</w:t>
+      </w:r>
+    </w:p>
+    <w:p>
+      <w:pPr>
+        <w:rPr>
+          <w:rStyle w:val="pln"/>
+          <w:color w:val="303336"/>
+          <w:bdr w:val="none" w:sz="0" w:space="0" w:color="auto" w:frame="1"/>
+          <w:shd w:val="clear" w:color="auto" w:fill="EFF0F1"/>
+        </w:rPr>
+      </w:pPr>
+      <w:r>
+        <w:rPr>
+          <w:rStyle w:val="pln"/>
+          <w:color w:val="303336"/>
+          <w:bdr w:val="none" w:sz="0" w:space="0" w:color="auto" w:frame="1"/>
+          <w:shd w:val="clear" w:color="auto" w:fill="EFF0F1"/>
+        </w:rPr>
+        <w:t>&lt;link href="{{ asset('css/min.css') }}" rel="stylesheet"&gt;</w:t>
+      </w:r>
+    </w:p>
+    <w:p>
+      <w:pPr>
+        <w:rPr>
+          <w:rStyle w:val="pln"/>
+          <w:color w:val="303336"/>
+          <w:bdr w:val="none" w:sz="0" w:space="0" w:color="auto" w:frame="1"/>
+          <w:shd w:val="clear" w:color="auto" w:fill="EFF0F1"/>
+        </w:rPr>
+      </w:pPr>
+      <w:r>
+        <w:rPr>
+          <w:rStyle w:val="pln"/>
+          <w:color w:val="303336"/>
+          <w:bdr w:val="none" w:sz="0" w:space="0" w:color="auto" w:frame="1"/>
+          <w:shd w:val="clear" w:color="auto" w:fill="EFF0F1"/>
+        </w:rPr>
+        <w:t>&lt;script src="{{ asset('use.typekit.net/zjb5wvv.js') }}"&gt;&lt;/script&gt;</w:t>
+      </w:r>
+    </w:p>
+    <w:p>
+      <w:pPr>
+        <w:rPr>
+          <w:rStyle w:val="pln"/>
+          <w:color w:val="303336"/>
+          <w:bdr w:val="none" w:sz="0" w:space="0" w:color="auto" w:frame="1"/>
+          <w:shd w:val="clear" w:color="auto" w:fill="EFF0F1"/>
+        </w:rPr>
+      </w:pPr>
+      <w:r>
+        <w:rPr>
+          <w:rStyle w:val="pln"/>
+          <w:color w:val="303336"/>
+          <w:bdr w:val="none" w:sz="0" w:space="0" w:color="auto" w:frame="1"/>
+          <w:shd w:val="clear" w:color="auto" w:fill="EFF0F1"/>
+        </w:rPr>
+        <w:t>&lt;img alt="logo" src="{{ asset('images/logo.png') }}"&gt;</w:t>
+      </w:r>
+    </w:p>
+    <w:p>
+      <w:pPr>
+        <w:rPr>
+          <w:rFonts w:ascii="Times New Roman" w:hAnsi="Times New Roman" w:cs="Times New Roman"/>
+        </w:rPr>
+      </w:pPr>
+      <w:r>
+        <w:rPr>
+          <w:rFonts w:ascii="Times New Roman" w:hAnsi="Times New Roman" w:cs="Times New Roman"/>
+        </w:rPr>
+        <w:lastRenderedPageBreak/>
+        <w:t xml:space="preserve">The files must located in the </w:t>
+      </w:r>
+      <w:r>
+        <w:rPr>
+          <w:rFonts w:ascii="Times New Roman" w:hAnsi="Times New Roman" w:cs="Times New Roman"/>
+        </w:rPr>
+        <w:t>public</w:t>
+      </w:r>
+      <w:r>
+        <w:rPr>
+          <w:rFonts w:ascii="Times New Roman" w:hAnsi="Times New Roman" w:cs="Times New Roman"/>
+        </w:rPr>
+        <w:t xml:space="preserve"> folders.</w:t>
+      </w:r>
+    </w:p>
+    <w:p>
+      <w:pPr>
+        <w:rPr>
+          <w:rFonts w:ascii="Times New Roman" w:hAnsi="Times New Roman" w:cs="Times New Roman"/>
+        </w:rPr>
+      </w:pPr>
     </w:p>
     <w:p>
       <w:pPr>
@@ -982,6 +1183,49 @@
     <w:basedOn w:val="DefaultParagraphFont"/>
     <w:rsid w:val="00951A20"/>
   </w:style>
+  <w:style w:type="paragraph" w:styleId="BalloonText">
+    <w:name w:val="Balloon Text"/>
+    <w:basedOn w:val="Normal"/>
+    <w:link w:val="BalloonTextChar"/>
+    <w:uiPriority w:val="99"/>
+    <w:semiHidden/>
+    <w:unhideWhenUsed/>
+    <w:rsid w:val="00C71AEE"/>
+    <w:pPr>
+      <w:spacing w:after="0" w:line="240" w:lineRule="auto"/>
+    </w:pPr>
+    <w:rPr>
+      <w:rFonts w:ascii="Tahoma" w:hAnsi="Tahoma" w:cs="Tahoma"/>
+      <w:sz w:val="16"/>
+      <w:szCs w:val="16"/>
+    </w:rPr>
+  </w:style>
+  <w:style w:type="character" w:customStyle="1" w:styleId="BalloonTextChar">
+    <w:name w:val="Balloon Text Char"/>
+    <w:basedOn w:val="DefaultParagraphFont"/>
+    <w:link w:val="BalloonText"/>
+    <w:uiPriority w:val="99"/>
+    <w:semiHidden/>
+    <w:rsid w:val="00C71AEE"/>
+    <w:rPr>
+      <w:rFonts w:ascii="Tahoma" w:hAnsi="Tahoma" w:cs="Tahoma"/>
+      <w:sz w:val="16"/>
+      <w:szCs w:val="16"/>
+    </w:rPr>
+  </w:style>
+  <w:style w:type="character" w:styleId="HTMLCode">
+    <w:name w:val="HTML Code"/>
+    <w:basedOn w:val="DefaultParagraphFont"/>
+    <w:uiPriority w:val="99"/>
+    <w:semiHidden/>
+    <w:unhideWhenUsed/>
+    <w:rsid w:val="003F0E80"/>
+    <w:rPr>
+      <w:rFonts w:ascii="Courier New" w:eastAsia="Times New Roman" w:hAnsi="Courier New" w:cs="Courier New"/>
+      <w:sz w:val="20"/>
+      <w:szCs w:val="20"/>
+    </w:rPr>
+  </w:style>
 </w:styles>
 </file>
 
@@ -1240,6 +1484,49 @@
     <w:name w:val="pun"/>
     <w:basedOn w:val="DefaultParagraphFont"/>
     <w:rsid w:val="00951A20"/>
+  </w:style>
+  <w:style w:type="paragraph" w:styleId="BalloonText">
+    <w:name w:val="Balloon Text"/>
+    <w:basedOn w:val="Normal"/>
+    <w:link w:val="BalloonTextChar"/>
+    <w:uiPriority w:val="99"/>
+    <w:semiHidden/>
+    <w:unhideWhenUsed/>
+    <w:rsid w:val="00C71AEE"/>
+    <w:pPr>
+      <w:spacing w:after="0" w:line="240" w:lineRule="auto"/>
+    </w:pPr>
+    <w:rPr>
+      <w:rFonts w:ascii="Tahoma" w:hAnsi="Tahoma" w:cs="Tahoma"/>
+      <w:sz w:val="16"/>
+      <w:szCs w:val="16"/>
+    </w:rPr>
+  </w:style>
+  <w:style w:type="character" w:customStyle="1" w:styleId="BalloonTextChar">
+    <w:name w:val="Balloon Text Char"/>
+    <w:basedOn w:val="DefaultParagraphFont"/>
+    <w:link w:val="BalloonText"/>
+    <w:uiPriority w:val="99"/>
+    <w:semiHidden/>
+    <w:rsid w:val="00C71AEE"/>
+    <w:rPr>
+      <w:rFonts w:ascii="Tahoma" w:hAnsi="Tahoma" w:cs="Tahoma"/>
+      <w:sz w:val="16"/>
+      <w:szCs w:val="16"/>
+    </w:rPr>
+  </w:style>
+  <w:style w:type="character" w:styleId="HTMLCode">
+    <w:name w:val="HTML Code"/>
+    <w:basedOn w:val="DefaultParagraphFont"/>
+    <w:uiPriority w:val="99"/>
+    <w:semiHidden/>
+    <w:unhideWhenUsed/>
+    <w:rsid w:val="003F0E80"/>
+    <w:rPr>
+      <w:rFonts w:ascii="Courier New" w:eastAsia="Times New Roman" w:hAnsi="Courier New" w:cs="Courier New"/>
+      <w:sz w:val="20"/>
+      <w:szCs w:val="20"/>
+    </w:rPr>
   </w:style>
 </w:styles>
 </file>

</xml_diff>